<commit_message>
Update disclaimer on dependent immunization forecasts AB#13968
</commit_message>
<xml_diff>
--- a/Apps/GatewayApi/src/Assets/Templates/DependentImmunizationReport.docx
+++ b/Apps/GatewayApi/src/Assets/Templates/DependentImmunizationReport.docx
@@ -973,7 +973,7 @@
       <w:pPr>
         <w:pStyle w:val="Heading1"/>
         <w:rPr>
-          <w:rFonts w:ascii="Myriad-Pro, Calibri, Arial" w:hAnsi="Myriad-Pro, Calibri, Arial"/>
+          <w:rFonts w:ascii="Myriad-Pro, Calibri, Arial" w:hAnsi="Myriad-Pro, Calibri, Arial" w:hint="eastAsia"/>
         </w:rPr>
       </w:pPr>
       <w:r>
@@ -987,52 +987,14 @@
       <w:pPr>
         <w:rPr>
           <w:color w:val="auto"/>
+          <w:lang w:val="en-CA"/>
         </w:rPr>
       </w:pPr>
       <w:r>
         <w:rPr>
           <w:color w:val="auto"/>
         </w:rPr>
-        <w:t>DISCLAIMER: Provincial Immunization Registry record only. Immunization history displayed</w:t>
-      </w:r>
-    </w:p>
-    <w:p>
-      <w:pPr>
-        <w:rPr>
-          <w:color w:val="auto"/>
-        </w:rPr>
-      </w:pPr>
-      <w:r>
-        <w:rPr>
-          <w:color w:val="auto"/>
-        </w:rPr>
-        <w:t xml:space="preserve">may not portray the client’s complete immunization history and may impact forecasted vaccines. </w:t>
-      </w:r>
-    </w:p>
-    <w:p>
-      <w:pPr>
-        <w:rPr>
-          <w:color w:val="auto"/>
-        </w:rPr>
-      </w:pPr>
-      <w:r>
-        <w:rPr>
-          <w:color w:val="auto"/>
-        </w:rPr>
-        <w:t xml:space="preserve">For information on recommended immunizations, please visit https://www.immunizebc.ca or </w:t>
-      </w:r>
-    </w:p>
-    <w:p>
-      <w:pPr>
-        <w:rPr>
-          <w:color w:val="auto"/>
-        </w:rPr>
-      </w:pPr>
-      <w:r>
-        <w:rPr>
-          <w:color w:val="auto"/>
-        </w:rPr>
-        <w:t>contact your local Public Health Unit.</w:t>
+        <w:t>School-aged children are offered most immunizations at school, particularly in grades 6 and 9. The school can let you know which vaccines are offered. You need to book an appointment to get vaccinated against COVID-19.</w:t>
       </w:r>
     </w:p>
     <w:p>
@@ -1757,7 +1719,6 @@
         <w:docPartUnique/>
       </w:docPartObj>
     </w:sdtPr>
-    <w:sdtEndPr/>
     <w:sdtContent>
       <w:p>
         <w:pPr>
@@ -1818,7 +1779,6 @@
               <w:docPartUnique/>
             </w:docPartObj>
           </w:sdtPr>
-          <w:sdtEndPr/>
           <w:sdtContent>
             <w:r>
               <w:rPr>
@@ -2012,7 +1972,7 @@
     <w:pPr>
       <w:pStyle w:val="Heading1"/>
       <w:rPr>
-        <w:rFonts w:ascii="Myriad-Pro, Calibri, Arial" w:hAnsi="Myriad-Pro, Calibri, Arial"/>
+        <w:rFonts w:ascii="Myriad-Pro, Calibri, Arial" w:hAnsi="Myriad-Pro, Calibri, Arial" w:hint="eastAsia"/>
       </w:rPr>
     </w:pPr>
     <w:r>

</xml_diff>

<commit_message>
Remove status column and change sorting on Imms forecast for AB#14631
</commit_message>
<xml_diff>
--- a/Apps/GatewayApi/src/Assets/Templates/DependentImmunizationReport.docx
+++ b/Apps/GatewayApi/src/Assets/Templates/DependentImmunizationReport.docx
@@ -1007,14 +1007,13 @@
     <w:tbl>
       <w:tblPr>
         <w:tblStyle w:val="HealthGatewayExportTable"/>
-        <w:tblW w:w="4631" w:type="pct"/>
+        <w:tblW w:w="5000" w:type="pct"/>
         <w:tblLook w:val="04A0" w:firstRow="1" w:lastRow="0" w:firstColumn="1" w:lastColumn="0" w:noHBand="0" w:noVBand="1"/>
       </w:tblPr>
       <w:tblGrid>
-        <w:gridCol w:w="3152"/>
-        <w:gridCol w:w="2349"/>
-        <w:gridCol w:w="2349"/>
-        <w:gridCol w:w="2153"/>
+        <w:gridCol w:w="5669"/>
+        <w:gridCol w:w="2802"/>
+        <w:gridCol w:w="2329"/>
       </w:tblGrid>
       <w:tr>
         <w:trPr>
@@ -1025,7 +1024,7 @@
         </w:trPr>
         <w:tc>
           <w:tcPr>
-            <w:tcW w:w="1576" w:type="pct"/>
+            <w:tcW w:w="2625" w:type="pct"/>
           </w:tcPr>
           <w:p>
             <w:pPr>
@@ -1055,7 +1054,7 @@
         </w:tc>
         <w:tc>
           <w:tcPr>
-            <w:tcW w:w="1174" w:type="pct"/>
+            <w:tcW w:w="1297" w:type="pct"/>
           </w:tcPr>
           <w:p>
             <w:pPr>
@@ -1072,7 +1071,7 @@
         </w:tc>
         <w:tc>
           <w:tcPr>
-            <w:tcW w:w="1174" w:type="pct"/>
+            <w:tcW w:w="1078" w:type="pct"/>
           </w:tcPr>
           <w:p>
             <w:pPr>
@@ -1108,47 +1107,6 @@
                 <w:szCs w:val="14"/>
               </w:rPr>
               <w:t>ue Date</w:t>
-            </w:r>
-          </w:p>
-        </w:tc>
-        <w:tc>
-          <w:tcPr>
-            <w:tcW w:w="1076" w:type="pct"/>
-          </w:tcPr>
-          <w:p>
-            <w:pPr>
-              <w:rPr>
-                <w:rStyle w:val="Strong"/>
-                <w:rFonts w:ascii="Myriad-Pro, Calibri, Arial" w:hAnsi="Myriad-Pro, Calibri, Arial"/>
-                <w:b/>
-                <w:bCs w:val="0"/>
-                <w:color w:val="313132"/>
-                <w:sz w:val="14"/>
-                <w:szCs w:val="14"/>
-              </w:rPr>
-            </w:pPr>
-            <w:r>
-              <w:rPr>
-                <w:rStyle w:val="Strong"/>
-                <w:rFonts w:ascii="Myriad-Pro, Calibri, Arial" w:hAnsi="Myriad-Pro, Calibri, Arial"/>
-                <w:b/>
-                <w:bCs w:val="0"/>
-                <w:color w:val="313132"/>
-                <w:sz w:val="14"/>
-                <w:szCs w:val="14"/>
-              </w:rPr>
-              <w:t>S</w:t>
-            </w:r>
-            <w:r>
-              <w:rPr>
-                <w:rStyle w:val="Strong"/>
-                <w:rFonts w:ascii="Myriad-Pro, Calibri, Arial" w:hAnsi="Myriad-Pro, Calibri, Arial"/>
-                <w:b/>
-                <w:color w:val="313132"/>
-                <w:sz w:val="14"/>
-                <w:szCs w:val="14"/>
-              </w:rPr>
-              <w:t>tatus</w:t>
             </w:r>
           </w:p>
         </w:tc>
@@ -1161,7 +1119,7 @@
         </w:trPr>
         <w:tc>
           <w:tcPr>
-            <w:tcW w:w="1576" w:type="pct"/>
+            <w:tcW w:w="2625" w:type="pct"/>
           </w:tcPr>
           <w:p>
             <w:pPr>
@@ -1228,7 +1186,7 @@
         </w:tc>
         <w:tc>
           <w:tcPr>
-            <w:tcW w:w="1174" w:type="pct"/>
+            <w:tcW w:w="1297" w:type="pct"/>
           </w:tcPr>
           <w:p>
             <w:pPr>
@@ -1241,7 +1199,7 @@
         </w:tc>
         <w:tc>
           <w:tcPr>
-            <w:tcW w:w="1174" w:type="pct"/>
+            <w:tcW w:w="1078" w:type="pct"/>
           </w:tcPr>
           <w:p>
             <w:pPr>
@@ -1300,73 +1258,6 @@
               <w:t>due_date</w:t>
             </w:r>
             <w:proofErr w:type="spellEnd"/>
-            <w:r>
-              <w:rPr>
-                <w:rFonts w:ascii="Myriad-Pro, Calibri, Arial" w:hAnsi="Myriad-Pro, Calibri, Arial"/>
-              </w:rPr>
-              <w:t>}</w:t>
-            </w:r>
-          </w:p>
-        </w:tc>
-        <w:tc>
-          <w:tcPr>
-            <w:tcW w:w="1076" w:type="pct"/>
-          </w:tcPr>
-          <w:p>
-            <w:pPr>
-              <w:pStyle w:val="Small"/>
-              <w:rPr>
-                <w:rFonts w:ascii="Myriad-Pro, Calibri, Arial" w:hAnsi="Myriad-Pro, Calibri, Arial"/>
-              </w:rPr>
-            </w:pPr>
-            <w:r>
-              <w:rPr>
-                <w:rFonts w:ascii="Myriad-Pro, Calibri, Arial" w:hAnsi="Myriad-Pro, Calibri, Arial"/>
-              </w:rPr>
-              <w:t>{</w:t>
-            </w:r>
-            <w:proofErr w:type="spellStart"/>
-            <w:proofErr w:type="gramStart"/>
-            <w:r>
-              <w:rPr>
-                <w:rFonts w:ascii="Myriad-Pro, Calibri, Arial" w:hAnsi="Myriad-Pro, Calibri, Arial"/>
-              </w:rPr>
-              <w:t>d.</w:t>
-            </w:r>
-            <w:r>
-              <w:rPr>
-                <w:rFonts w:ascii="Myriad-Pro, Calibri, Arial" w:hAnsi="Myriad-Pro, Calibri, Arial"/>
-              </w:rPr>
-              <w:t>recommendations</w:t>
-            </w:r>
-            <w:proofErr w:type="spellEnd"/>
-            <w:proofErr w:type="gramEnd"/>
-            <w:r>
-              <w:rPr>
-                <w:rFonts w:ascii="Myriad-Pro, Calibri, Arial" w:hAnsi="Myriad-Pro, Calibri, Arial"/>
-              </w:rPr>
-              <w:t>[</w:t>
-            </w:r>
-            <w:proofErr w:type="spellStart"/>
-            <w:r>
-              <w:rPr>
-                <w:rFonts w:ascii="Myriad-Pro, Calibri, Arial" w:hAnsi="Myriad-Pro, Calibri, Arial"/>
-              </w:rPr>
-              <w:t>i</w:t>
-            </w:r>
-            <w:proofErr w:type="spellEnd"/>
-            <w:r>
-              <w:rPr>
-                <w:rFonts w:ascii="Myriad-Pro, Calibri, Arial" w:hAnsi="Myriad-Pro, Calibri, Arial"/>
-              </w:rPr>
-              <w:t>].</w:t>
-            </w:r>
-            <w:r>
-              <w:rPr>
-                <w:rFonts w:ascii="Myriad-Pro, Calibri, Arial" w:hAnsi="Myriad-Pro, Calibri, Arial"/>
-              </w:rPr>
-              <w:t>status</w:t>
-            </w:r>
             <w:r>
               <w:rPr>
                 <w:rFonts w:ascii="Myriad-Pro, Calibri, Arial" w:hAnsi="Myriad-Pro, Calibri, Arial"/>
@@ -1383,7 +1274,7 @@
         </w:trPr>
         <w:tc>
           <w:tcPr>
-            <w:tcW w:w="1576" w:type="pct"/>
+            <w:tcW w:w="2625" w:type="pct"/>
           </w:tcPr>
           <w:p>
             <w:pPr>
@@ -1436,7 +1327,7 @@
         </w:tc>
         <w:tc>
           <w:tcPr>
-            <w:tcW w:w="1174" w:type="pct"/>
+            <w:tcW w:w="1297" w:type="pct"/>
           </w:tcPr>
           <w:p>
             <w:pPr>
@@ -1449,7 +1340,7 @@
         </w:tc>
         <w:tc>
           <w:tcPr>
-            <w:tcW w:w="1174" w:type="pct"/>
+            <w:tcW w:w="1078" w:type="pct"/>
           </w:tcPr>
           <w:p>
             <w:pPr>
@@ -1494,59 +1385,6 @@
               <w:t>due_date</w:t>
             </w:r>
             <w:proofErr w:type="spellEnd"/>
-            <w:r>
-              <w:rPr>
-                <w:rFonts w:ascii="Myriad-Pro, Calibri, Arial" w:hAnsi="Myriad-Pro, Calibri, Arial"/>
-              </w:rPr>
-              <w:t>}</w:t>
-            </w:r>
-          </w:p>
-        </w:tc>
-        <w:tc>
-          <w:tcPr>
-            <w:tcW w:w="1076" w:type="pct"/>
-          </w:tcPr>
-          <w:p>
-            <w:pPr>
-              <w:pStyle w:val="Small"/>
-              <w:rPr>
-                <w:rFonts w:ascii="Myriad-Pro, Calibri, Arial" w:hAnsi="Myriad-Pro, Calibri, Arial"/>
-              </w:rPr>
-            </w:pPr>
-            <w:r>
-              <w:rPr>
-                <w:rFonts w:ascii="Myriad-Pro, Calibri, Arial" w:hAnsi="Myriad-Pro, Calibri, Arial"/>
-              </w:rPr>
-              <w:t>{</w:t>
-            </w:r>
-            <w:proofErr w:type="spellStart"/>
-            <w:proofErr w:type="gramStart"/>
-            <w:r>
-              <w:rPr>
-                <w:rFonts w:ascii="Myriad-Pro, Calibri, Arial" w:hAnsi="Myriad-Pro, Calibri, Arial"/>
-              </w:rPr>
-              <w:t>d.</w:t>
-            </w:r>
-            <w:r>
-              <w:rPr>
-                <w:rFonts w:ascii="Myriad-Pro, Calibri, Arial" w:hAnsi="Myriad-Pro, Calibri, Arial"/>
-              </w:rPr>
-              <w:t>recommendations</w:t>
-            </w:r>
-            <w:proofErr w:type="spellEnd"/>
-            <w:proofErr w:type="gramEnd"/>
-            <w:r>
-              <w:rPr>
-                <w:rFonts w:ascii="Myriad-Pro, Calibri, Arial" w:hAnsi="Myriad-Pro, Calibri, Arial"/>
-              </w:rPr>
-              <w:t>[i+1].</w:t>
-            </w:r>
-            <w:r>
-              <w:rPr>
-                <w:rFonts w:ascii="Myriad-Pro, Calibri, Arial" w:hAnsi="Myriad-Pro, Calibri, Arial"/>
-              </w:rPr>
-              <w:t>status</w:t>
-            </w:r>
             <w:r>
               <w:rPr>
                 <w:rFonts w:ascii="Myriad-Pro, Calibri, Arial" w:hAnsi="Myriad-Pro, Calibri, Arial"/>

</xml_diff>

<commit_message>
Remove status column and change sorting on Imms forecast for AB#14631 (#4604)
</commit_message>
<xml_diff>
--- a/Apps/GatewayApi/src/Assets/Templates/DependentImmunizationReport.docx
+++ b/Apps/GatewayApi/src/Assets/Templates/DependentImmunizationReport.docx
@@ -1007,14 +1007,13 @@
     <w:tbl>
       <w:tblPr>
         <w:tblStyle w:val="HealthGatewayExportTable"/>
-        <w:tblW w:w="4631" w:type="pct"/>
+        <w:tblW w:w="5000" w:type="pct"/>
         <w:tblLook w:val="04A0" w:firstRow="1" w:lastRow="0" w:firstColumn="1" w:lastColumn="0" w:noHBand="0" w:noVBand="1"/>
       </w:tblPr>
       <w:tblGrid>
-        <w:gridCol w:w="3152"/>
-        <w:gridCol w:w="2349"/>
-        <w:gridCol w:w="2349"/>
-        <w:gridCol w:w="2153"/>
+        <w:gridCol w:w="5669"/>
+        <w:gridCol w:w="2802"/>
+        <w:gridCol w:w="2329"/>
       </w:tblGrid>
       <w:tr>
         <w:trPr>
@@ -1025,7 +1024,7 @@
         </w:trPr>
         <w:tc>
           <w:tcPr>
-            <w:tcW w:w="1576" w:type="pct"/>
+            <w:tcW w:w="2625" w:type="pct"/>
           </w:tcPr>
           <w:p>
             <w:pPr>
@@ -1055,7 +1054,7 @@
         </w:tc>
         <w:tc>
           <w:tcPr>
-            <w:tcW w:w="1174" w:type="pct"/>
+            <w:tcW w:w="1297" w:type="pct"/>
           </w:tcPr>
           <w:p>
             <w:pPr>
@@ -1072,7 +1071,7 @@
         </w:tc>
         <w:tc>
           <w:tcPr>
-            <w:tcW w:w="1174" w:type="pct"/>
+            <w:tcW w:w="1078" w:type="pct"/>
           </w:tcPr>
           <w:p>
             <w:pPr>
@@ -1108,47 +1107,6 @@
                 <w:szCs w:val="14"/>
               </w:rPr>
               <w:t>ue Date</w:t>
-            </w:r>
-          </w:p>
-        </w:tc>
-        <w:tc>
-          <w:tcPr>
-            <w:tcW w:w="1076" w:type="pct"/>
-          </w:tcPr>
-          <w:p>
-            <w:pPr>
-              <w:rPr>
-                <w:rStyle w:val="Strong"/>
-                <w:rFonts w:ascii="Myriad-Pro, Calibri, Arial" w:hAnsi="Myriad-Pro, Calibri, Arial"/>
-                <w:b/>
-                <w:bCs w:val="0"/>
-                <w:color w:val="313132"/>
-                <w:sz w:val="14"/>
-                <w:szCs w:val="14"/>
-              </w:rPr>
-            </w:pPr>
-            <w:r>
-              <w:rPr>
-                <w:rStyle w:val="Strong"/>
-                <w:rFonts w:ascii="Myriad-Pro, Calibri, Arial" w:hAnsi="Myriad-Pro, Calibri, Arial"/>
-                <w:b/>
-                <w:bCs w:val="0"/>
-                <w:color w:val="313132"/>
-                <w:sz w:val="14"/>
-                <w:szCs w:val="14"/>
-              </w:rPr>
-              <w:t>S</w:t>
-            </w:r>
-            <w:r>
-              <w:rPr>
-                <w:rStyle w:val="Strong"/>
-                <w:rFonts w:ascii="Myriad-Pro, Calibri, Arial" w:hAnsi="Myriad-Pro, Calibri, Arial"/>
-                <w:b/>
-                <w:color w:val="313132"/>
-                <w:sz w:val="14"/>
-                <w:szCs w:val="14"/>
-              </w:rPr>
-              <w:t>tatus</w:t>
             </w:r>
           </w:p>
         </w:tc>
@@ -1161,7 +1119,7 @@
         </w:trPr>
         <w:tc>
           <w:tcPr>
-            <w:tcW w:w="1576" w:type="pct"/>
+            <w:tcW w:w="2625" w:type="pct"/>
           </w:tcPr>
           <w:p>
             <w:pPr>
@@ -1228,7 +1186,7 @@
         </w:tc>
         <w:tc>
           <w:tcPr>
-            <w:tcW w:w="1174" w:type="pct"/>
+            <w:tcW w:w="1297" w:type="pct"/>
           </w:tcPr>
           <w:p>
             <w:pPr>
@@ -1241,7 +1199,7 @@
         </w:tc>
         <w:tc>
           <w:tcPr>
-            <w:tcW w:w="1174" w:type="pct"/>
+            <w:tcW w:w="1078" w:type="pct"/>
           </w:tcPr>
           <w:p>
             <w:pPr>
@@ -1300,73 +1258,6 @@
               <w:t>due_date</w:t>
             </w:r>
             <w:proofErr w:type="spellEnd"/>
-            <w:r>
-              <w:rPr>
-                <w:rFonts w:ascii="Myriad-Pro, Calibri, Arial" w:hAnsi="Myriad-Pro, Calibri, Arial"/>
-              </w:rPr>
-              <w:t>}</w:t>
-            </w:r>
-          </w:p>
-        </w:tc>
-        <w:tc>
-          <w:tcPr>
-            <w:tcW w:w="1076" w:type="pct"/>
-          </w:tcPr>
-          <w:p>
-            <w:pPr>
-              <w:pStyle w:val="Small"/>
-              <w:rPr>
-                <w:rFonts w:ascii="Myriad-Pro, Calibri, Arial" w:hAnsi="Myriad-Pro, Calibri, Arial"/>
-              </w:rPr>
-            </w:pPr>
-            <w:r>
-              <w:rPr>
-                <w:rFonts w:ascii="Myriad-Pro, Calibri, Arial" w:hAnsi="Myriad-Pro, Calibri, Arial"/>
-              </w:rPr>
-              <w:t>{</w:t>
-            </w:r>
-            <w:proofErr w:type="spellStart"/>
-            <w:proofErr w:type="gramStart"/>
-            <w:r>
-              <w:rPr>
-                <w:rFonts w:ascii="Myriad-Pro, Calibri, Arial" w:hAnsi="Myriad-Pro, Calibri, Arial"/>
-              </w:rPr>
-              <w:t>d.</w:t>
-            </w:r>
-            <w:r>
-              <w:rPr>
-                <w:rFonts w:ascii="Myriad-Pro, Calibri, Arial" w:hAnsi="Myriad-Pro, Calibri, Arial"/>
-              </w:rPr>
-              <w:t>recommendations</w:t>
-            </w:r>
-            <w:proofErr w:type="spellEnd"/>
-            <w:proofErr w:type="gramEnd"/>
-            <w:r>
-              <w:rPr>
-                <w:rFonts w:ascii="Myriad-Pro, Calibri, Arial" w:hAnsi="Myriad-Pro, Calibri, Arial"/>
-              </w:rPr>
-              <w:t>[</w:t>
-            </w:r>
-            <w:proofErr w:type="spellStart"/>
-            <w:r>
-              <w:rPr>
-                <w:rFonts w:ascii="Myriad-Pro, Calibri, Arial" w:hAnsi="Myriad-Pro, Calibri, Arial"/>
-              </w:rPr>
-              <w:t>i</w:t>
-            </w:r>
-            <w:proofErr w:type="spellEnd"/>
-            <w:r>
-              <w:rPr>
-                <w:rFonts w:ascii="Myriad-Pro, Calibri, Arial" w:hAnsi="Myriad-Pro, Calibri, Arial"/>
-              </w:rPr>
-              <w:t>].</w:t>
-            </w:r>
-            <w:r>
-              <w:rPr>
-                <w:rFonts w:ascii="Myriad-Pro, Calibri, Arial" w:hAnsi="Myriad-Pro, Calibri, Arial"/>
-              </w:rPr>
-              <w:t>status</w:t>
-            </w:r>
             <w:r>
               <w:rPr>
                 <w:rFonts w:ascii="Myriad-Pro, Calibri, Arial" w:hAnsi="Myriad-Pro, Calibri, Arial"/>
@@ -1383,7 +1274,7 @@
         </w:trPr>
         <w:tc>
           <w:tcPr>
-            <w:tcW w:w="1576" w:type="pct"/>
+            <w:tcW w:w="2625" w:type="pct"/>
           </w:tcPr>
           <w:p>
             <w:pPr>
@@ -1436,7 +1327,7 @@
         </w:tc>
         <w:tc>
           <w:tcPr>
-            <w:tcW w:w="1174" w:type="pct"/>
+            <w:tcW w:w="1297" w:type="pct"/>
           </w:tcPr>
           <w:p>
             <w:pPr>
@@ -1449,7 +1340,7 @@
         </w:tc>
         <w:tc>
           <w:tcPr>
-            <w:tcW w:w="1174" w:type="pct"/>
+            <w:tcW w:w="1078" w:type="pct"/>
           </w:tcPr>
           <w:p>
             <w:pPr>
@@ -1494,59 +1385,6 @@
               <w:t>due_date</w:t>
             </w:r>
             <w:proofErr w:type="spellEnd"/>
-            <w:r>
-              <w:rPr>
-                <w:rFonts w:ascii="Myriad-Pro, Calibri, Arial" w:hAnsi="Myriad-Pro, Calibri, Arial"/>
-              </w:rPr>
-              <w:t>}</w:t>
-            </w:r>
-          </w:p>
-        </w:tc>
-        <w:tc>
-          <w:tcPr>
-            <w:tcW w:w="1076" w:type="pct"/>
-          </w:tcPr>
-          <w:p>
-            <w:pPr>
-              <w:pStyle w:val="Small"/>
-              <w:rPr>
-                <w:rFonts w:ascii="Myriad-Pro, Calibri, Arial" w:hAnsi="Myriad-Pro, Calibri, Arial"/>
-              </w:rPr>
-            </w:pPr>
-            <w:r>
-              <w:rPr>
-                <w:rFonts w:ascii="Myriad-Pro, Calibri, Arial" w:hAnsi="Myriad-Pro, Calibri, Arial"/>
-              </w:rPr>
-              <w:t>{</w:t>
-            </w:r>
-            <w:proofErr w:type="spellStart"/>
-            <w:proofErr w:type="gramStart"/>
-            <w:r>
-              <w:rPr>
-                <w:rFonts w:ascii="Myriad-Pro, Calibri, Arial" w:hAnsi="Myriad-Pro, Calibri, Arial"/>
-              </w:rPr>
-              <w:t>d.</w:t>
-            </w:r>
-            <w:r>
-              <w:rPr>
-                <w:rFonts w:ascii="Myriad-Pro, Calibri, Arial" w:hAnsi="Myriad-Pro, Calibri, Arial"/>
-              </w:rPr>
-              <w:t>recommendations</w:t>
-            </w:r>
-            <w:proofErr w:type="spellEnd"/>
-            <w:proofErr w:type="gramEnd"/>
-            <w:r>
-              <w:rPr>
-                <w:rFonts w:ascii="Myriad-Pro, Calibri, Arial" w:hAnsi="Myriad-Pro, Calibri, Arial"/>
-              </w:rPr>
-              <w:t>[i+1].</w:t>
-            </w:r>
-            <w:r>
-              <w:rPr>
-                <w:rFonts w:ascii="Myriad-Pro, Calibri, Arial" w:hAnsi="Myriad-Pro, Calibri, Arial"/>
-              </w:rPr>
-              <w:t>status</w:t>
-            </w:r>
             <w:r>
               <w:rPr>
                 <w:rFonts w:ascii="Myriad-Pro, Calibri, Arial" w:hAnsi="Myriad-Pro, Calibri, Arial"/>

</xml_diff>